<commit_message>
add new sentence to sample letter
</commit_message>
<xml_diff>
--- a/Other/sample_data_request_letter.docx
+++ b/Other/sample_data_request_letter.docx
@@ -61,6 +61,16 @@
     </w:p>
     <w:p>
       <w:r>
+        <w:t>When the data is ready, please email me and I will send you a link to upload the data to the Star Tribune FTP serv</w:t>
+      </w:r>
+      <w:r>
+        <w:t xml:space="preserve">ice (it’s very easy to use). </w:t>
+      </w:r>
+      <w:bookmarkStart w:id="0" w:name="_GoBack"/>
+      <w:bookmarkEnd w:id="0"/>
+    </w:p>
+    <w:p>
+      <w:r>
         <w:t>If you have any questions or concerns about my request, please reach out to me as soon as possible. I can be reached by phone at XXX-XXX-</w:t>
       </w:r>
       <w:proofErr w:type="spellStart"/>
@@ -99,8 +109,6 @@
         <w:br/>
         <w:t>phone number(s)</w:t>
       </w:r>
-      <w:bookmarkStart w:id="0" w:name="_GoBack"/>
-      <w:bookmarkEnd w:id="0"/>
     </w:p>
     <w:p/>
     <w:p/>
@@ -134,6 +142,7 @@
     </w:p>
     <w:p>
       <w:r>
+        <w:lastRenderedPageBreak/>
         <w:t xml:space="preserve">Please include all public fields of information, including but not limited to: </w:t>
       </w:r>
       <w:r>
@@ -143,7 +152,6 @@
     <w:p/>
     <w:p>
       <w:r>
-        <w:lastRenderedPageBreak/>
         <w:t>EXAMPLE 2:</w:t>
       </w:r>
     </w:p>

</xml_diff>